<commit_message>
diagrame de interactiune,rafinare clase, implementare java ptr iteratia 1
</commit_message>
<xml_diff>
--- a/Use cases/Use case_asigneza_sarcini.docx
+++ b/Use cases/Use case_asigneza_sarcini.docx
@@ -1827,11 +1827,7 @@
             </w:r>
             <w:proofErr w:type="spellEnd"/>
             <w:r>
-              <w:t xml:space="preserve"> </w:t>
-            </w:r>
-            <w:bookmarkStart w:id="2" w:name="_GoBack"/>
-            <w:r>
-              <w:t>“</w:t>
+              <w:t xml:space="preserve"> “</w:t>
             </w:r>
             <w:proofErr w:type="spellStart"/>
             <w:r>
@@ -1857,7 +1853,6 @@
             <w:r>
               <w:t>”</w:t>
             </w:r>
-            <w:bookmarkEnd w:id="2"/>
           </w:p>
           <w:p>
             <w:pPr>
@@ -2073,9 +2068,8 @@
               <w:spacing w:before="0" w:line="240" w:lineRule="auto"/>
               <w:jc w:val="left"/>
             </w:pPr>
-            <w:r>
-              <w:t>.</w:t>
-            </w:r>
+            <w:bookmarkStart w:id="2" w:name="_GoBack"/>
+            <w:bookmarkEnd w:id="2"/>
           </w:p>
         </w:tc>
       </w:tr>
@@ -6826,21 +6820,6 @@
 </file>
 
 <file path=customXml/item1.xml><?xml version="1.0" encoding="utf-8"?>
-<?mso-contentType ?>
-<FormTemplates xmlns="http://schemas.microsoft.com/sharepoint/v3/contenttype/forms">
-  <Display>DocumentLibraryForm</Display>
-  <Edit>DocumentLibraryForm</Edit>
-  <New>DocumentLibraryForm</New>
-</FormTemplates>
-</file>
-
-<file path=customXml/item2.xml><?xml version="1.0" encoding="utf-8"?>
-<p:properties xmlns:p="http://schemas.microsoft.com/office/2006/metadata/properties" xmlns:xsi="http://www.w3.org/2001/XMLSchema-instance" xmlns:pc="http://schemas.microsoft.com/office/infopath/2007/PartnerControls">
-  <documentManagement/>
-</p:properties>
-</file>
-
-<file path=customXml/item3.xml><?xml version="1.0" encoding="utf-8"?>
 <ct:contentTypeSchema xmlns:ct="http://schemas.microsoft.com/office/2006/metadata/contentType" xmlns:ma="http://schemas.microsoft.com/office/2006/metadata/properties/metaAttributes" ct:_="" ma:_="" ma:contentTypeName="Document" ma:contentTypeID="0x0101007D42B5C4A9EC494198CAB36C36BA2ADA" ma:contentTypeVersion="0" ma:contentTypeDescription="Create a new document." ma:contentTypeScope="" ma:versionID="52bd8c5a9a0ae1aab9adc6a5726b182d">
   <xsd:schema xmlns:xsd="http://www.w3.org/2001/XMLSchema" xmlns:xs="http://www.w3.org/2001/XMLSchema" xmlns:p="http://schemas.microsoft.com/office/2006/metadata/properties" targetNamespace="http://schemas.microsoft.com/office/2006/metadata/properties" ma:root="true" ma:fieldsID="0967b7be50301903c78f9c39c6fd9af8">
     <xsd:element name="properties">
@@ -6954,10 +6933,33 @@
 </ct:contentTypeSchema>
 </file>
 
+<file path=customXml/item2.xml><?xml version="1.0" encoding="utf-8"?>
+<p:properties xmlns:p="http://schemas.microsoft.com/office/2006/metadata/properties" xmlns:xsi="http://www.w3.org/2001/XMLSchema-instance" xmlns:pc="http://schemas.microsoft.com/office/infopath/2007/PartnerControls">
+  <documentManagement/>
+</p:properties>
+</file>
+
+<file path=customXml/item3.xml><?xml version="1.0" encoding="utf-8"?>
+<?mso-contentType ?>
+<FormTemplates xmlns="http://schemas.microsoft.com/sharepoint/v3/contenttype/forms">
+  <Display>DocumentLibraryForm</Display>
+  <Edit>DocumentLibraryForm</Edit>
+  <New>DocumentLibraryForm</New>
+</FormTemplates>
+</file>
+
 <file path=customXml/itemProps1.xml><?xml version="1.0" encoding="utf-8"?>
-<ds:datastoreItem xmlns:ds="http://schemas.openxmlformats.org/officeDocument/2006/customXml" ds:itemID="{6D0E07DF-CB9A-4CB0-80B2-6E00A3076B41}">
+<ds:datastoreItem xmlns:ds="http://schemas.openxmlformats.org/officeDocument/2006/customXml" ds:itemID="{CE4627B9-1B56-4B30-B2D7-9E0988468603}">
   <ds:schemaRefs>
-    <ds:schemaRef ds:uri="http://schemas.microsoft.com/sharepoint/v3/contenttype/forms"/>
+    <ds:schemaRef ds:uri="http://schemas.microsoft.com/office/2006/metadata/contentType"/>
+    <ds:schemaRef ds:uri="http://schemas.microsoft.com/office/2006/metadata/properties/metaAttributes"/>
+    <ds:schemaRef ds:uri="http://www.w3.org/2001/XMLSchema"/>
+    <ds:schemaRef ds:uri="http://schemas.microsoft.com/office/2006/metadata/properties"/>
+    <ds:schemaRef ds:uri="http://schemas.openxmlformats.org/package/2006/metadata/core-properties"/>
+    <ds:schemaRef ds:uri="http://purl.org/dc/elements/1.1/"/>
+    <ds:schemaRef ds:uri="http://purl.org/dc/terms/"/>
+    <ds:schemaRef ds:uri="http://schemas.microsoft.com/internal/obd"/>
+    <ds:schemaRef ds:uri="http://schemas.microsoft.com/office/infopath/2007/PartnerControls"/>
   </ds:schemaRefs>
 </ds:datastoreItem>
 </file>
@@ -6972,17 +6974,9 @@
 </file>
 
 <file path=customXml/itemProps3.xml><?xml version="1.0" encoding="utf-8"?>
-<ds:datastoreItem xmlns:ds="http://schemas.openxmlformats.org/officeDocument/2006/customXml" ds:itemID="{CE4627B9-1B56-4B30-B2D7-9E0988468603}">
+<ds:datastoreItem xmlns:ds="http://schemas.openxmlformats.org/officeDocument/2006/customXml" ds:itemID="{6D0E07DF-CB9A-4CB0-80B2-6E00A3076B41}">
   <ds:schemaRefs>
-    <ds:schemaRef ds:uri="http://schemas.microsoft.com/office/2006/metadata/contentType"/>
-    <ds:schemaRef ds:uri="http://schemas.microsoft.com/office/2006/metadata/properties/metaAttributes"/>
-    <ds:schemaRef ds:uri="http://www.w3.org/2001/XMLSchema"/>
-    <ds:schemaRef ds:uri="http://schemas.microsoft.com/office/2006/metadata/properties"/>
-    <ds:schemaRef ds:uri="http://schemas.openxmlformats.org/package/2006/metadata/core-properties"/>
-    <ds:schemaRef ds:uri="http://purl.org/dc/elements/1.1/"/>
-    <ds:schemaRef ds:uri="http://purl.org/dc/terms/"/>
-    <ds:schemaRef ds:uri="http://schemas.microsoft.com/internal/obd"/>
-    <ds:schemaRef ds:uri="http://schemas.microsoft.com/office/infopath/2007/PartnerControls"/>
+    <ds:schemaRef ds:uri="http://schemas.microsoft.com/sharepoint/v3/contenttype/forms"/>
   </ds:schemaRefs>
 </ds:datastoreItem>
 </file>
</xml_diff>